<commit_message>
Correcção nos operadores relacionais
</commit_message>
<xml_diff>
--- a/Parser/Semantica_simbolos.docx
+++ b/Parser/Semantica_simbolos.docx
@@ -10595,6 +10595,8 @@
           <w:szCs w:val="32"/>
         </w:rPr>
       </w:pPr>
+      <w:bookmarkStart w:id="0" w:name="_GoBack"/>
+      <w:bookmarkEnd w:id="0"/>
     </w:p>
     <w:p>
       <w:pPr>
@@ -10621,21 +10623,23 @@
         </w:rPr>
         <w:t xml:space="preserve"> </w:t>
       </w:r>
+      <w:proofErr w:type="gramStart"/>
       <w:r>
         <w:rPr>
           <w:b/>
           <w:sz w:val="32"/>
           <w:szCs w:val="32"/>
         </w:rPr>
-        <w:t xml:space="preserve">(&lt;, </w:t>
-      </w:r>
+        <w:t>(&lt;</w:t>
+      </w:r>
+      <w:proofErr w:type="gramEnd"/>
       <w:r>
         <w:rPr>
           <w:b/>
           <w:sz w:val="32"/>
           <w:szCs w:val="32"/>
         </w:rPr>
-        <w:t>&lt;=</w:t>
+        <w:t xml:space="preserve">, </w:t>
       </w:r>
       <w:r>
         <w:rPr>
@@ -10643,7 +10647,31 @@
           <w:sz w:val="32"/>
           <w:szCs w:val="32"/>
         </w:rPr>
-        <w:t>, &gt;=, ==, !=</w:t>
+        <w:t>&lt;=</w:t>
+      </w:r>
+      <w:r>
+        <w:rPr>
+          <w:b/>
+          <w:sz w:val="32"/>
+          <w:szCs w:val="32"/>
+        </w:rPr>
+        <w:t xml:space="preserve">, </w:t>
+      </w:r>
+      <w:r>
+        <w:rPr>
+          <w:b/>
+          <w:sz w:val="32"/>
+          <w:szCs w:val="32"/>
+        </w:rPr>
+        <w:t>&gt;, &gt;=</w:t>
+      </w:r>
+      <w:r>
+        <w:rPr>
+          <w:b/>
+          <w:sz w:val="32"/>
+          <w:szCs w:val="32"/>
+        </w:rPr>
+        <w:t>, ==, !=</w:t>
       </w:r>
       <w:r>
         <w:rPr>
@@ -10680,13 +10708,39 @@
         </w:rPr>
         <w:t xml:space="preserve"> </w:t>
       </w:r>
+      <w:proofErr w:type="gramStart"/>
       <w:r>
         <w:rPr>
           <w:b/>
           <w:sz w:val="28"/>
           <w:szCs w:val="32"/>
         </w:rPr>
-        <w:t>(&lt;, &lt;=, &gt;=, ==, !=)</w:t>
+        <w:t>(&lt;</w:t>
+      </w:r>
+      <w:proofErr w:type="gramEnd"/>
+      <w:r>
+        <w:rPr>
+          <w:b/>
+          <w:sz w:val="28"/>
+          <w:szCs w:val="32"/>
+        </w:rPr>
+        <w:t xml:space="preserve">, &lt;=, </w:t>
+      </w:r>
+      <w:r>
+        <w:rPr>
+          <w:b/>
+          <w:sz w:val="28"/>
+          <w:szCs w:val="32"/>
+        </w:rPr>
+        <w:t>&gt;, &gt;=</w:t>
+      </w:r>
+      <w:r>
+        <w:rPr>
+          <w:b/>
+          <w:sz w:val="28"/>
+          <w:szCs w:val="32"/>
+        </w:rPr>
+        <w:t>, ==, !=)</w:t>
       </w:r>
       <w:r>
         <w:rPr>
@@ -10723,13 +10777,39 @@
         <w:lastRenderedPageBreak/>
         <w:t xml:space="preserve">Inteiro </w:t>
       </w:r>
+      <w:proofErr w:type="gramStart"/>
       <w:r>
         <w:rPr>
           <w:b/>
           <w:sz w:val="28"/>
           <w:szCs w:val="32"/>
         </w:rPr>
-        <w:t>(&lt;, &lt;=, &gt;=, ==, !=)</w:t>
+        <w:t>(&lt;</w:t>
+      </w:r>
+      <w:proofErr w:type="gramEnd"/>
+      <w:r>
+        <w:rPr>
+          <w:b/>
+          <w:sz w:val="28"/>
+          <w:szCs w:val="32"/>
+        </w:rPr>
+        <w:t xml:space="preserve">, &lt;=, </w:t>
+      </w:r>
+      <w:r>
+        <w:rPr>
+          <w:b/>
+          <w:sz w:val="28"/>
+          <w:szCs w:val="32"/>
+        </w:rPr>
+        <w:t>&gt;, &gt;=</w:t>
+      </w:r>
+      <w:r>
+        <w:rPr>
+          <w:b/>
+          <w:sz w:val="28"/>
+          <w:szCs w:val="32"/>
+        </w:rPr>
+        <w:t>, ==, !=)</w:t>
       </w:r>
       <w:r>
         <w:rPr>
@@ -10772,13 +10852,39 @@
         </w:rPr>
         <w:t xml:space="preserve">Inteiro </w:t>
       </w:r>
+      <w:proofErr w:type="gramStart"/>
       <w:r>
         <w:rPr>
           <w:b/>
           <w:sz w:val="28"/>
           <w:szCs w:val="32"/>
         </w:rPr>
-        <w:t>(&lt;, &lt;=, &gt;=, ==, !=)</w:t>
+        <w:t>(&lt;</w:t>
+      </w:r>
+      <w:proofErr w:type="gramEnd"/>
+      <w:r>
+        <w:rPr>
+          <w:b/>
+          <w:sz w:val="28"/>
+          <w:szCs w:val="32"/>
+        </w:rPr>
+        <w:t xml:space="preserve">, &lt;=, </w:t>
+      </w:r>
+      <w:r>
+        <w:rPr>
+          <w:b/>
+          <w:sz w:val="28"/>
+          <w:szCs w:val="32"/>
+        </w:rPr>
+        <w:t>&gt;, &gt;=</w:t>
+      </w:r>
+      <w:r>
+        <w:rPr>
+          <w:b/>
+          <w:sz w:val="28"/>
+          <w:szCs w:val="32"/>
+        </w:rPr>
+        <w:t>, ==, !=)</w:t>
       </w:r>
       <w:r>
         <w:rPr>
@@ -10814,13 +10920,39 @@
         </w:rPr>
         <w:t xml:space="preserve">Inteiro </w:t>
       </w:r>
+      <w:proofErr w:type="gramStart"/>
       <w:r>
         <w:rPr>
           <w:b/>
           <w:sz w:val="28"/>
           <w:szCs w:val="32"/>
         </w:rPr>
-        <w:t>(&lt;, &lt;=, &gt;=, ==, !=)</w:t>
+        <w:t>(&lt;</w:t>
+      </w:r>
+      <w:proofErr w:type="gramEnd"/>
+      <w:r>
+        <w:rPr>
+          <w:b/>
+          <w:sz w:val="28"/>
+          <w:szCs w:val="32"/>
+        </w:rPr>
+        <w:t xml:space="preserve">, &lt;=, </w:t>
+      </w:r>
+      <w:r>
+        <w:rPr>
+          <w:b/>
+          <w:sz w:val="28"/>
+          <w:szCs w:val="32"/>
+        </w:rPr>
+        <w:t>&gt;, &gt;=</w:t>
+      </w:r>
+      <w:r>
+        <w:rPr>
+          <w:b/>
+          <w:sz w:val="28"/>
+          <w:szCs w:val="32"/>
+        </w:rPr>
+        <w:t>, ==, !=)</w:t>
       </w:r>
       <w:r>
         <w:rPr>
@@ -10863,13 +10995,39 @@
         </w:rPr>
         <w:t xml:space="preserve">Caracter </w:t>
       </w:r>
+      <w:proofErr w:type="gramStart"/>
       <w:r>
         <w:rPr>
           <w:b/>
           <w:sz w:val="28"/>
           <w:szCs w:val="32"/>
         </w:rPr>
-        <w:t>(&lt;, &lt;=, &gt;=, ==, !=)</w:t>
+        <w:t>(&lt;</w:t>
+      </w:r>
+      <w:proofErr w:type="gramEnd"/>
+      <w:r>
+        <w:rPr>
+          <w:b/>
+          <w:sz w:val="28"/>
+          <w:szCs w:val="32"/>
+        </w:rPr>
+        <w:t xml:space="preserve">, &lt;=, </w:t>
+      </w:r>
+      <w:r>
+        <w:rPr>
+          <w:b/>
+          <w:sz w:val="28"/>
+          <w:szCs w:val="32"/>
+        </w:rPr>
+        <w:t>&gt;, &gt;=</w:t>
+      </w:r>
+      <w:r>
+        <w:rPr>
+          <w:b/>
+          <w:sz w:val="28"/>
+          <w:szCs w:val="32"/>
+        </w:rPr>
+        <w:t>, ==, !=)</w:t>
       </w:r>
       <w:r>
         <w:rPr>
@@ -10912,13 +11070,39 @@
         </w:rPr>
         <w:t xml:space="preserve">Real </w:t>
       </w:r>
+      <w:proofErr w:type="gramStart"/>
       <w:r>
         <w:rPr>
           <w:b/>
           <w:sz w:val="28"/>
           <w:szCs w:val="32"/>
         </w:rPr>
-        <w:t>(&lt;, &lt;=, &gt;=, ==, !=)</w:t>
+        <w:t>(&lt;</w:t>
+      </w:r>
+      <w:proofErr w:type="gramEnd"/>
+      <w:r>
+        <w:rPr>
+          <w:b/>
+          <w:sz w:val="28"/>
+          <w:szCs w:val="32"/>
+        </w:rPr>
+        <w:t xml:space="preserve">, &lt;=, </w:t>
+      </w:r>
+      <w:r>
+        <w:rPr>
+          <w:b/>
+          <w:sz w:val="28"/>
+          <w:szCs w:val="32"/>
+        </w:rPr>
+        <w:t>&gt;, &gt;=</w:t>
+      </w:r>
+      <w:r>
+        <w:rPr>
+          <w:b/>
+          <w:sz w:val="28"/>
+          <w:szCs w:val="32"/>
+        </w:rPr>
+        <w:t>, ==, !=)</w:t>
       </w:r>
       <w:r>
         <w:rPr>
@@ -10954,13 +11138,39 @@
         </w:rPr>
         <w:t xml:space="preserve">Real </w:t>
       </w:r>
+      <w:proofErr w:type="gramStart"/>
       <w:r>
         <w:rPr>
           <w:b/>
           <w:sz w:val="28"/>
           <w:szCs w:val="32"/>
         </w:rPr>
-        <w:t>(&lt;, &lt;=, &gt;=, ==, !=)</w:t>
+        <w:t>(&lt;</w:t>
+      </w:r>
+      <w:proofErr w:type="gramEnd"/>
+      <w:r>
+        <w:rPr>
+          <w:b/>
+          <w:sz w:val="28"/>
+          <w:szCs w:val="32"/>
+        </w:rPr>
+        <w:t xml:space="preserve">, &lt;=, </w:t>
+      </w:r>
+      <w:r>
+        <w:rPr>
+          <w:b/>
+          <w:sz w:val="28"/>
+          <w:szCs w:val="32"/>
+        </w:rPr>
+        <w:t>&gt;, &gt;=</w:t>
+      </w:r>
+      <w:r>
+        <w:rPr>
+          <w:b/>
+          <w:sz w:val="28"/>
+          <w:szCs w:val="32"/>
+        </w:rPr>
+        <w:t>, ==, !=)</w:t>
       </w:r>
       <w:r>
         <w:rPr>
@@ -10989,13 +11199,39 @@
         </w:rPr>
         <w:t xml:space="preserve">Real </w:t>
       </w:r>
+      <w:proofErr w:type="gramStart"/>
       <w:r>
         <w:rPr>
           <w:b/>
           <w:sz w:val="28"/>
           <w:szCs w:val="32"/>
         </w:rPr>
-        <w:t>(&lt;, &lt;=, &gt;=, ==, !=)</w:t>
+        <w:t>(&lt;</w:t>
+      </w:r>
+      <w:proofErr w:type="gramEnd"/>
+      <w:r>
+        <w:rPr>
+          <w:b/>
+          <w:sz w:val="28"/>
+          <w:szCs w:val="32"/>
+        </w:rPr>
+        <w:t xml:space="preserve">, &lt;=, </w:t>
+      </w:r>
+      <w:r>
+        <w:rPr>
+          <w:b/>
+          <w:sz w:val="28"/>
+          <w:szCs w:val="32"/>
+        </w:rPr>
+        <w:t>&gt;, &gt;=</w:t>
+      </w:r>
+      <w:r>
+        <w:rPr>
+          <w:b/>
+          <w:sz w:val="28"/>
+          <w:szCs w:val="32"/>
+        </w:rPr>
+        <w:t>, ==, !=)</w:t>
       </w:r>
       <w:r>
         <w:rPr>
@@ -11038,13 +11274,39 @@
         </w:rPr>
         <w:t xml:space="preserve">Real </w:t>
       </w:r>
+      <w:proofErr w:type="gramStart"/>
       <w:r>
         <w:rPr>
           <w:b/>
           <w:sz w:val="28"/>
           <w:szCs w:val="32"/>
         </w:rPr>
-        <w:t>(&lt;, &lt;=, &gt;=, ==, !=)</w:t>
+        <w:t>(&lt;</w:t>
+      </w:r>
+      <w:proofErr w:type="gramEnd"/>
+      <w:r>
+        <w:rPr>
+          <w:b/>
+          <w:sz w:val="28"/>
+          <w:szCs w:val="32"/>
+        </w:rPr>
+        <w:t xml:space="preserve">, &lt;=, </w:t>
+      </w:r>
+      <w:r>
+        <w:rPr>
+          <w:b/>
+          <w:sz w:val="28"/>
+          <w:szCs w:val="32"/>
+        </w:rPr>
+        <w:t>&gt;, &gt;=</w:t>
+      </w:r>
+      <w:r>
+        <w:rPr>
+          <w:b/>
+          <w:sz w:val="28"/>
+          <w:szCs w:val="32"/>
+        </w:rPr>
+        <w:t>, ==, !=)</w:t>
       </w:r>
       <w:r>
         <w:rPr>
@@ -11159,13 +11421,39 @@
         </w:rPr>
         <w:t xml:space="preserve">Logico </w:t>
       </w:r>
+      <w:proofErr w:type="gramStart"/>
       <w:r>
         <w:rPr>
           <w:b/>
           <w:sz w:val="28"/>
           <w:szCs w:val="32"/>
         </w:rPr>
-        <w:t xml:space="preserve">(&lt;, &lt;=, &gt;=) </w:t>
+        <w:t>(&lt;</w:t>
+      </w:r>
+      <w:proofErr w:type="gramEnd"/>
+      <w:r>
+        <w:rPr>
+          <w:b/>
+          <w:sz w:val="28"/>
+          <w:szCs w:val="32"/>
+        </w:rPr>
+        <w:t xml:space="preserve">, &lt;=, </w:t>
+      </w:r>
+      <w:r>
+        <w:rPr>
+          <w:b/>
+          <w:sz w:val="28"/>
+          <w:szCs w:val="32"/>
+        </w:rPr>
+        <w:t>&gt;, &gt;=</w:t>
+      </w:r>
+      <w:r>
+        <w:rPr>
+          <w:b/>
+          <w:sz w:val="28"/>
+          <w:szCs w:val="32"/>
+        </w:rPr>
+        <w:t xml:space="preserve">) </w:t>
       </w:r>
       <w:r>
         <w:rPr>
@@ -11194,13 +11482,39 @@
         </w:rPr>
         <w:t xml:space="preserve">Logico </w:t>
       </w:r>
+      <w:proofErr w:type="gramStart"/>
       <w:r>
         <w:rPr>
           <w:b/>
           <w:sz w:val="28"/>
           <w:szCs w:val="32"/>
         </w:rPr>
-        <w:t>(&lt;, &lt;=, &gt;=, ==, !=)</w:t>
+        <w:t>(&lt;</w:t>
+      </w:r>
+      <w:proofErr w:type="gramEnd"/>
+      <w:r>
+        <w:rPr>
+          <w:b/>
+          <w:sz w:val="28"/>
+          <w:szCs w:val="32"/>
+        </w:rPr>
+        <w:t xml:space="preserve">, &lt;=, </w:t>
+      </w:r>
+      <w:r>
+        <w:rPr>
+          <w:b/>
+          <w:sz w:val="28"/>
+          <w:szCs w:val="32"/>
+        </w:rPr>
+        <w:t>&gt;, &gt;=</w:t>
+      </w:r>
+      <w:r>
+        <w:rPr>
+          <w:b/>
+          <w:sz w:val="28"/>
+          <w:szCs w:val="32"/>
+        </w:rPr>
+        <w:t>, ==, !=)</w:t>
       </w:r>
       <w:r>
         <w:rPr>
@@ -11243,13 +11557,39 @@
         </w:rPr>
         <w:t xml:space="preserve">ogico </w:t>
       </w:r>
+      <w:proofErr w:type="gramStart"/>
       <w:r>
         <w:rPr>
           <w:b/>
           <w:sz w:val="28"/>
           <w:szCs w:val="32"/>
         </w:rPr>
-        <w:t>(&lt;, &lt;=, &gt;=, ==, !=)</w:t>
+        <w:t>(&lt;</w:t>
+      </w:r>
+      <w:proofErr w:type="gramEnd"/>
+      <w:r>
+        <w:rPr>
+          <w:b/>
+          <w:sz w:val="28"/>
+          <w:szCs w:val="32"/>
+        </w:rPr>
+        <w:t xml:space="preserve">, &lt;=, </w:t>
+      </w:r>
+      <w:r>
+        <w:rPr>
+          <w:b/>
+          <w:sz w:val="28"/>
+          <w:szCs w:val="32"/>
+        </w:rPr>
+        <w:t>&gt;, &gt;=</w:t>
+      </w:r>
+      <w:r>
+        <w:rPr>
+          <w:b/>
+          <w:sz w:val="28"/>
+          <w:szCs w:val="32"/>
+        </w:rPr>
+        <w:t>, ==, !=)</w:t>
       </w:r>
       <w:r>
         <w:rPr>
@@ -11278,13 +11618,39 @@
         </w:rPr>
         <w:t xml:space="preserve">Caracter </w:t>
       </w:r>
+      <w:proofErr w:type="gramStart"/>
       <w:r>
         <w:rPr>
           <w:b/>
           <w:sz w:val="28"/>
           <w:szCs w:val="32"/>
         </w:rPr>
-        <w:t>(&lt;, &lt;=, &gt;=, ==, !=)</w:t>
+        <w:t>(&lt;</w:t>
+      </w:r>
+      <w:proofErr w:type="gramEnd"/>
+      <w:r>
+        <w:rPr>
+          <w:b/>
+          <w:sz w:val="28"/>
+          <w:szCs w:val="32"/>
+        </w:rPr>
+        <w:t xml:space="preserve">, &lt;=, </w:t>
+      </w:r>
+      <w:r>
+        <w:rPr>
+          <w:b/>
+          <w:sz w:val="28"/>
+          <w:szCs w:val="32"/>
+        </w:rPr>
+        <w:t>&gt;, &gt;=</w:t>
+      </w:r>
+      <w:r>
+        <w:rPr>
+          <w:b/>
+          <w:sz w:val="28"/>
+          <w:szCs w:val="32"/>
+        </w:rPr>
+        <w:t>, ==, !=)</w:t>
       </w:r>
       <w:r>
         <w:rPr>
@@ -11327,13 +11693,39 @@
         </w:rPr>
         <w:t xml:space="preserve">Caracter </w:t>
       </w:r>
+      <w:proofErr w:type="gramStart"/>
       <w:r>
         <w:rPr>
           <w:b/>
           <w:sz w:val="28"/>
           <w:szCs w:val="32"/>
         </w:rPr>
-        <w:t>(&lt;, &lt;=, &gt;=, ==, !=)</w:t>
+        <w:t>(&lt;</w:t>
+      </w:r>
+      <w:proofErr w:type="gramEnd"/>
+      <w:r>
+        <w:rPr>
+          <w:b/>
+          <w:sz w:val="28"/>
+          <w:szCs w:val="32"/>
+        </w:rPr>
+        <w:t xml:space="preserve">, &lt;=, </w:t>
+      </w:r>
+      <w:r>
+        <w:rPr>
+          <w:b/>
+          <w:sz w:val="28"/>
+          <w:szCs w:val="32"/>
+        </w:rPr>
+        <w:t>&gt;, &gt;=</w:t>
+      </w:r>
+      <w:r>
+        <w:rPr>
+          <w:b/>
+          <w:sz w:val="28"/>
+          <w:szCs w:val="32"/>
+        </w:rPr>
+        <w:t>, ==, !=)</w:t>
       </w:r>
       <w:r>
         <w:rPr>
@@ -11384,13 +11776,39 @@
         </w:rPr>
         <w:t xml:space="preserve">Texto </w:t>
       </w:r>
+      <w:proofErr w:type="gramStart"/>
       <w:r>
         <w:rPr>
           <w:b/>
           <w:sz w:val="28"/>
           <w:szCs w:val="32"/>
         </w:rPr>
-        <w:t>(&lt;, &lt;=, &gt;=, ==, !=)</w:t>
+        <w:t>(&lt;</w:t>
+      </w:r>
+      <w:proofErr w:type="gramEnd"/>
+      <w:r>
+        <w:rPr>
+          <w:b/>
+          <w:sz w:val="28"/>
+          <w:szCs w:val="32"/>
+        </w:rPr>
+        <w:t xml:space="preserve">, &lt;=, </w:t>
+      </w:r>
+      <w:r>
+        <w:rPr>
+          <w:b/>
+          <w:sz w:val="28"/>
+          <w:szCs w:val="32"/>
+        </w:rPr>
+        <w:t>&gt;, &gt;=</w:t>
+      </w:r>
+      <w:r>
+        <w:rPr>
+          <w:b/>
+          <w:sz w:val="28"/>
+          <w:szCs w:val="32"/>
+        </w:rPr>
+        <w:t>, ==, !=)</w:t>
       </w:r>
       <w:r>
         <w:rPr>
@@ -11630,7 +12048,37 @@
                 <w:sz w:val="32"/>
                 <w:szCs w:val="32"/>
               </w:rPr>
-              <w:t>&lt;, &lt;=, &gt;=, ==, !=)</w:t>
+              <w:t>&lt;, &lt;</w:t>
+            </w:r>
+            <w:proofErr w:type="gramStart"/>
+            <w:r>
+              <w:rPr>
+                <w:sz w:val="32"/>
+                <w:szCs w:val="32"/>
+              </w:rPr>
+              <w:t xml:space="preserve">=, </w:t>
+            </w:r>
+            <w:r>
+              <w:rPr>
+                <w:sz w:val="32"/>
+                <w:szCs w:val="32"/>
+              </w:rPr>
+              <w:t>&gt;</w:t>
+            </w:r>
+            <w:proofErr w:type="gramEnd"/>
+            <w:r>
+              <w:rPr>
+                <w:sz w:val="32"/>
+                <w:szCs w:val="32"/>
+              </w:rPr>
+              <w:t>, &gt;=</w:t>
+            </w:r>
+            <w:r>
+              <w:rPr>
+                <w:sz w:val="32"/>
+                <w:szCs w:val="32"/>
+              </w:rPr>
+              <w:t>, ==, !=)</w:t>
             </w:r>
           </w:p>
         </w:tc>
@@ -11653,7 +12101,37 @@
                 <w:sz w:val="32"/>
                 <w:szCs w:val="32"/>
               </w:rPr>
-              <w:t>&lt;, &lt;=, &gt;=, ==, !=)</w:t>
+              <w:t>&lt;, &lt;</w:t>
+            </w:r>
+            <w:proofErr w:type="gramStart"/>
+            <w:r>
+              <w:rPr>
+                <w:sz w:val="32"/>
+                <w:szCs w:val="32"/>
+              </w:rPr>
+              <w:t xml:space="preserve">=, </w:t>
+            </w:r>
+            <w:r>
+              <w:rPr>
+                <w:sz w:val="32"/>
+                <w:szCs w:val="32"/>
+              </w:rPr>
+              <w:t>&gt;</w:t>
+            </w:r>
+            <w:proofErr w:type="gramEnd"/>
+            <w:r>
+              <w:rPr>
+                <w:sz w:val="32"/>
+                <w:szCs w:val="32"/>
+              </w:rPr>
+              <w:t>, &gt;=</w:t>
+            </w:r>
+            <w:r>
+              <w:rPr>
+                <w:sz w:val="32"/>
+                <w:szCs w:val="32"/>
+              </w:rPr>
+              <w:t>, ==, !=)</w:t>
             </w:r>
           </w:p>
         </w:tc>
@@ -11676,7 +12154,37 @@
                 <w:sz w:val="32"/>
                 <w:szCs w:val="32"/>
               </w:rPr>
-              <w:t>&lt;, &lt;=, &gt;=, ==, !=</w:t>
+              <w:t>&lt;, &lt;</w:t>
+            </w:r>
+            <w:proofErr w:type="gramStart"/>
+            <w:r>
+              <w:rPr>
+                <w:sz w:val="32"/>
+                <w:szCs w:val="32"/>
+              </w:rPr>
+              <w:t xml:space="preserve">=, </w:t>
+            </w:r>
+            <w:r>
+              <w:rPr>
+                <w:sz w:val="32"/>
+                <w:szCs w:val="32"/>
+              </w:rPr>
+              <w:t>&gt;</w:t>
+            </w:r>
+            <w:proofErr w:type="gramEnd"/>
+            <w:r>
+              <w:rPr>
+                <w:sz w:val="32"/>
+                <w:szCs w:val="32"/>
+              </w:rPr>
+              <w:t>, &gt;=</w:t>
+            </w:r>
+            <w:r>
+              <w:rPr>
+                <w:sz w:val="32"/>
+                <w:szCs w:val="32"/>
+              </w:rPr>
+              <w:t>, ==, !=</w:t>
             </w:r>
           </w:p>
         </w:tc>
@@ -11774,7 +12282,37 @@
                 <w:sz w:val="32"/>
                 <w:szCs w:val="32"/>
               </w:rPr>
-              <w:t>&lt;, &lt;=, &gt;=, ==, !=)</w:t>
+              <w:t>&lt;, &lt;</w:t>
+            </w:r>
+            <w:proofErr w:type="gramStart"/>
+            <w:r>
+              <w:rPr>
+                <w:sz w:val="32"/>
+                <w:szCs w:val="32"/>
+              </w:rPr>
+              <w:t xml:space="preserve">=, </w:t>
+            </w:r>
+            <w:r>
+              <w:rPr>
+                <w:sz w:val="32"/>
+                <w:szCs w:val="32"/>
+              </w:rPr>
+              <w:t>&gt;</w:t>
+            </w:r>
+            <w:proofErr w:type="gramEnd"/>
+            <w:r>
+              <w:rPr>
+                <w:sz w:val="32"/>
+                <w:szCs w:val="32"/>
+              </w:rPr>
+              <w:t>, &gt;=</w:t>
+            </w:r>
+            <w:r>
+              <w:rPr>
+                <w:sz w:val="32"/>
+                <w:szCs w:val="32"/>
+              </w:rPr>
+              <w:t>, ==, !=)</w:t>
             </w:r>
           </w:p>
         </w:tc>
@@ -11797,7 +12335,37 @@
                 <w:sz w:val="32"/>
                 <w:szCs w:val="32"/>
               </w:rPr>
-              <w:t>&lt;, &lt;=, &gt;=, ==, !=</w:t>
+              <w:t>&lt;, &lt;</w:t>
+            </w:r>
+            <w:proofErr w:type="gramStart"/>
+            <w:r>
+              <w:rPr>
+                <w:sz w:val="32"/>
+                <w:szCs w:val="32"/>
+              </w:rPr>
+              <w:t xml:space="preserve">=, </w:t>
+            </w:r>
+            <w:r>
+              <w:rPr>
+                <w:sz w:val="32"/>
+                <w:szCs w:val="32"/>
+              </w:rPr>
+              <w:t>&gt;</w:t>
+            </w:r>
+            <w:proofErr w:type="gramEnd"/>
+            <w:r>
+              <w:rPr>
+                <w:sz w:val="32"/>
+                <w:szCs w:val="32"/>
+              </w:rPr>
+              <w:t>, &gt;=</w:t>
+            </w:r>
+            <w:r>
+              <w:rPr>
+                <w:sz w:val="32"/>
+                <w:szCs w:val="32"/>
+              </w:rPr>
+              <w:t>, ==, !=</w:t>
             </w:r>
           </w:p>
         </w:tc>
@@ -11919,7 +12487,37 @@
                 <w:sz w:val="32"/>
                 <w:szCs w:val="32"/>
               </w:rPr>
-              <w:t>&lt;, &lt;=, &gt;=, ==, !=</w:t>
+              <w:t>&lt;, &lt;</w:t>
+            </w:r>
+            <w:proofErr w:type="gramStart"/>
+            <w:r>
+              <w:rPr>
+                <w:sz w:val="32"/>
+                <w:szCs w:val="32"/>
+              </w:rPr>
+              <w:t xml:space="preserve">=, </w:t>
+            </w:r>
+            <w:r>
+              <w:rPr>
+                <w:sz w:val="32"/>
+                <w:szCs w:val="32"/>
+              </w:rPr>
+              <w:t>&gt;</w:t>
+            </w:r>
+            <w:proofErr w:type="gramEnd"/>
+            <w:r>
+              <w:rPr>
+                <w:sz w:val="32"/>
+                <w:szCs w:val="32"/>
+              </w:rPr>
+              <w:t>, &gt;=</w:t>
+            </w:r>
+            <w:r>
+              <w:rPr>
+                <w:sz w:val="32"/>
+                <w:szCs w:val="32"/>
+              </w:rPr>
+              <w:t>, ==, !=</w:t>
             </w:r>
           </w:p>
         </w:tc>
@@ -11965,7 +12563,37 @@
                 <w:sz w:val="32"/>
                 <w:szCs w:val="32"/>
               </w:rPr>
-              <w:t>&lt;, &lt;=, &gt;=, ==, !=</w:t>
+              <w:t>&lt;, &lt;</w:t>
+            </w:r>
+            <w:proofErr w:type="gramStart"/>
+            <w:r>
+              <w:rPr>
+                <w:sz w:val="32"/>
+                <w:szCs w:val="32"/>
+              </w:rPr>
+              <w:t xml:space="preserve">=, </w:t>
+            </w:r>
+            <w:r>
+              <w:rPr>
+                <w:sz w:val="32"/>
+                <w:szCs w:val="32"/>
+              </w:rPr>
+              <w:t>&gt;</w:t>
+            </w:r>
+            <w:proofErr w:type="gramEnd"/>
+            <w:r>
+              <w:rPr>
+                <w:sz w:val="32"/>
+                <w:szCs w:val="32"/>
+              </w:rPr>
+              <w:t>, &gt;=</w:t>
+            </w:r>
+            <w:r>
+              <w:rPr>
+                <w:sz w:val="32"/>
+                <w:szCs w:val="32"/>
+              </w:rPr>
+              <w:t>, ==, !=</w:t>
             </w:r>
           </w:p>
         </w:tc>
@@ -12132,7 +12760,37 @@
                 <w:sz w:val="32"/>
                 <w:szCs w:val="32"/>
               </w:rPr>
-              <w:t>&lt;, &lt;=, &gt;=, ==, !=</w:t>
+              <w:t>&lt;, &lt;</w:t>
+            </w:r>
+            <w:proofErr w:type="gramStart"/>
+            <w:r>
+              <w:rPr>
+                <w:sz w:val="32"/>
+                <w:szCs w:val="32"/>
+              </w:rPr>
+              <w:t xml:space="preserve">=, </w:t>
+            </w:r>
+            <w:r>
+              <w:rPr>
+                <w:sz w:val="32"/>
+                <w:szCs w:val="32"/>
+              </w:rPr>
+              <w:t>&gt;</w:t>
+            </w:r>
+            <w:proofErr w:type="gramEnd"/>
+            <w:r>
+              <w:rPr>
+                <w:sz w:val="32"/>
+                <w:szCs w:val="32"/>
+              </w:rPr>
+              <w:t>, &gt;=</w:t>
+            </w:r>
+            <w:r>
+              <w:rPr>
+                <w:sz w:val="32"/>
+                <w:szCs w:val="32"/>
+              </w:rPr>
+              <w:t>, ==, !=</w:t>
             </w:r>
           </w:p>
         </w:tc>
@@ -12930,8 +13588,6 @@
         </w:rPr>
         <w:t>data 23/05/2013</w:t>
       </w:r>
-      <w:bookmarkStart w:id="0" w:name="_GoBack"/>
-      <w:bookmarkEnd w:id="0"/>
     </w:p>
     <w:sectPr>
       <w:pgSz w:w="11906" w:h="16838"/>
@@ -14649,7 +15305,7 @@
 </file>
 
 <file path=customXml/itemProps1.xml><?xml version="1.0" encoding="utf-8"?>
-<ds:datastoreItem xmlns:ds="http://schemas.openxmlformats.org/officeDocument/2006/customXml" ds:itemID="{29305637-ACDD-4C15-B75E-6530D4196120}">
+<ds:datastoreItem xmlns:ds="http://schemas.openxmlformats.org/officeDocument/2006/customXml" ds:itemID="{D4868571-D4E6-4FFC-86FA-17875E950544}">
   <ds:schemaRefs>
     <ds:schemaRef ds:uri="http://schemas.openxmlformats.org/officeDocument/2006/bibliography"/>
   </ds:schemaRefs>

</xml_diff>